<commit_message>
agrega imagen y actualizacion doc
</commit_message>
<xml_diff>
--- a/Documentacion/Proyecto 1 GO.docx
+++ b/Documentacion/Proyecto 1 GO.docx
@@ -209,6 +209,7 @@
           <w:lang w:val="es-ES"/>
         </w:rPr>
       </w:pPr>
+      <w:bookmarkStart w:id="0" w:name="_GoBack"/>
       <w:r>
         <w:rPr>
           <w:rFonts w:ascii="Raleway" w:hAnsi="Raleway"/>
@@ -267,6 +268,7 @@
           </wp:inline>
         </w:drawing>
       </w:r>
+      <w:bookmarkEnd w:id="0"/>
     </w:p>
     <w:p>
       <w:pPr>
@@ -426,24 +428,40 @@
             <w:rPr>
               <w:rFonts w:eastAsiaTheme="minorEastAsia"/>
               <w:noProof/>
+              <w:sz w:val="48"/>
+              <w:szCs w:val="48"/>
               <w:lang w:val="es-ES" w:eastAsia="es-ES"/>
             </w:rPr>
           </w:pPr>
           <w:r>
+            <w:rPr>
+              <w:sz w:val="48"/>
+              <w:szCs w:val="48"/>
+            </w:rPr>
             <w:fldChar w:fldCharType="begin"/>
           </w:r>
           <w:r>
+            <w:rPr>
+              <w:sz w:val="48"/>
+              <w:szCs w:val="48"/>
+            </w:rPr>
             <w:instrText xml:space="preserve"> TOC \o "1-3" \h \z \u </w:instrText>
           </w:r>
           <w:r>
+            <w:rPr>
+              <w:sz w:val="48"/>
+              <w:szCs w:val="48"/>
+            </w:rPr>
             <w:fldChar w:fldCharType="separate"/>
           </w:r>
-          <w:hyperlink w:anchor="_Toc9015653" w:history="1">
+          <w:hyperlink w:anchor="_Toc9018713" w:history="1">
             <w:r>
               <w:rPr>
                 <w:rStyle w:val="Hipervnculo"/>
                 <w:rFonts w:ascii="Lato" w:hAnsi="Lato"/>
                 <w:noProof/>
+                <w:sz w:val="48"/>
+                <w:szCs w:val="48"/>
               </w:rPr>
               <w:t>Descripción general del software</w:t>
             </w:r>
@@ -451,6 +469,8 @@
               <w:rPr>
                 <w:noProof/>
                 <w:webHidden/>
+                <w:sz w:val="48"/>
+                <w:szCs w:val="48"/>
               </w:rPr>
               <w:tab/>
             </w:r>
@@ -458,6 +478,8 @@
               <w:rPr>
                 <w:noProof/>
                 <w:webHidden/>
+                <w:sz w:val="48"/>
+                <w:szCs w:val="48"/>
               </w:rPr>
               <w:fldChar w:fldCharType="begin"/>
             </w:r>
@@ -465,19 +487,25 @@
               <w:rPr>
                 <w:noProof/>
                 <w:webHidden/>
-              </w:rPr>
-              <w:instrText xml:space="preserve"> PAGEREF _Toc9015653 \h </w:instrText>
-            </w:r>
-            <w:r>
-              <w:rPr>
-                <w:noProof/>
-                <w:webHidden/>
-              </w:rPr>
-            </w:r>
-            <w:r>
-              <w:rPr>
-                <w:noProof/>
-                <w:webHidden/>
+                <w:sz w:val="48"/>
+                <w:szCs w:val="48"/>
+              </w:rPr>
+              <w:instrText xml:space="preserve"> PAGEREF _Toc9018713 \h </w:instrText>
+            </w:r>
+            <w:r>
+              <w:rPr>
+                <w:noProof/>
+                <w:webHidden/>
+                <w:sz w:val="48"/>
+                <w:szCs w:val="48"/>
+              </w:rPr>
+            </w:r>
+            <w:r>
+              <w:rPr>
+                <w:noProof/>
+                <w:webHidden/>
+                <w:sz w:val="48"/>
+                <w:szCs w:val="48"/>
               </w:rPr>
               <w:fldChar w:fldCharType="separate"/>
             </w:r>
@@ -485,6 +513,8 @@
               <w:rPr>
                 <w:noProof/>
                 <w:webHidden/>
+                <w:sz w:val="48"/>
+                <w:szCs w:val="48"/>
               </w:rPr>
               <w:t>2</w:t>
             </w:r>
@@ -492,6 +522,8 @@
               <w:rPr>
                 <w:noProof/>
                 <w:webHidden/>
+                <w:sz w:val="48"/>
+                <w:szCs w:val="48"/>
               </w:rPr>
               <w:fldChar w:fldCharType="end"/>
             </w:r>
@@ -506,15 +538,19 @@
             <w:rPr>
               <w:rFonts w:eastAsiaTheme="minorEastAsia"/>
               <w:noProof/>
+              <w:sz w:val="48"/>
+              <w:szCs w:val="48"/>
               <w:lang w:val="es-ES" w:eastAsia="es-ES"/>
             </w:rPr>
           </w:pPr>
-          <w:hyperlink w:anchor="_Toc9015654" w:history="1">
+          <w:hyperlink w:anchor="_Toc9018714" w:history="1">
             <w:r>
               <w:rPr>
                 <w:rStyle w:val="Hipervnculo"/>
                 <w:rFonts w:ascii="Lato" w:eastAsia="Times New Roman" w:hAnsi="Lato"/>
                 <w:noProof/>
+                <w:sz w:val="48"/>
+                <w:szCs w:val="48"/>
               </w:rPr>
               <w:t>Introducción</w:t>
             </w:r>
@@ -522,6 +558,8 @@
               <w:rPr>
                 <w:noProof/>
                 <w:webHidden/>
+                <w:sz w:val="48"/>
+                <w:szCs w:val="48"/>
               </w:rPr>
               <w:tab/>
             </w:r>
@@ -529,6 +567,8 @@
               <w:rPr>
                 <w:noProof/>
                 <w:webHidden/>
+                <w:sz w:val="48"/>
+                <w:szCs w:val="48"/>
               </w:rPr>
               <w:fldChar w:fldCharType="begin"/>
             </w:r>
@@ -536,19 +576,25 @@
               <w:rPr>
                 <w:noProof/>
                 <w:webHidden/>
-              </w:rPr>
-              <w:instrText xml:space="preserve"> PAGEREF _Toc9015654 \h </w:instrText>
-            </w:r>
-            <w:r>
-              <w:rPr>
-                <w:noProof/>
-                <w:webHidden/>
-              </w:rPr>
-            </w:r>
-            <w:r>
-              <w:rPr>
-                <w:noProof/>
-                <w:webHidden/>
+                <w:sz w:val="48"/>
+                <w:szCs w:val="48"/>
+              </w:rPr>
+              <w:instrText xml:space="preserve"> PAGEREF _Toc9018714 \h </w:instrText>
+            </w:r>
+            <w:r>
+              <w:rPr>
+                <w:noProof/>
+                <w:webHidden/>
+                <w:sz w:val="48"/>
+                <w:szCs w:val="48"/>
+              </w:rPr>
+            </w:r>
+            <w:r>
+              <w:rPr>
+                <w:noProof/>
+                <w:webHidden/>
+                <w:sz w:val="48"/>
+                <w:szCs w:val="48"/>
               </w:rPr>
               <w:fldChar w:fldCharType="separate"/>
             </w:r>
@@ -556,6 +602,8 @@
               <w:rPr>
                 <w:noProof/>
                 <w:webHidden/>
+                <w:sz w:val="48"/>
+                <w:szCs w:val="48"/>
               </w:rPr>
               <w:t>2</w:t>
             </w:r>
@@ -563,6 +611,8 @@
               <w:rPr>
                 <w:noProof/>
                 <w:webHidden/>
+                <w:sz w:val="48"/>
+                <w:szCs w:val="48"/>
               </w:rPr>
               <w:fldChar w:fldCharType="end"/>
             </w:r>
@@ -577,15 +627,19 @@
             <w:rPr>
               <w:rFonts w:eastAsiaTheme="minorEastAsia"/>
               <w:noProof/>
+              <w:sz w:val="48"/>
+              <w:szCs w:val="48"/>
               <w:lang w:val="es-ES" w:eastAsia="es-ES"/>
             </w:rPr>
           </w:pPr>
-          <w:hyperlink w:anchor="_Toc9015655" w:history="1">
+          <w:hyperlink w:anchor="_Toc9018715" w:history="1">
             <w:r>
               <w:rPr>
                 <w:rStyle w:val="Hipervnculo"/>
                 <w:rFonts w:ascii="Lato" w:hAnsi="Lato"/>
                 <w:noProof/>
+                <w:sz w:val="48"/>
+                <w:szCs w:val="48"/>
               </w:rPr>
               <w:t>Inicio de la partida</w:t>
             </w:r>
@@ -593,6 +647,8 @@
               <w:rPr>
                 <w:noProof/>
                 <w:webHidden/>
+                <w:sz w:val="48"/>
+                <w:szCs w:val="48"/>
               </w:rPr>
               <w:tab/>
             </w:r>
@@ -600,6 +656,8 @@
               <w:rPr>
                 <w:noProof/>
                 <w:webHidden/>
+                <w:sz w:val="48"/>
+                <w:szCs w:val="48"/>
               </w:rPr>
               <w:fldChar w:fldCharType="begin"/>
             </w:r>
@@ -607,19 +665,25 @@
               <w:rPr>
                 <w:noProof/>
                 <w:webHidden/>
-              </w:rPr>
-              <w:instrText xml:space="preserve"> PAGEREF _Toc9015655 \h </w:instrText>
-            </w:r>
-            <w:r>
-              <w:rPr>
-                <w:noProof/>
-                <w:webHidden/>
-              </w:rPr>
-            </w:r>
-            <w:r>
-              <w:rPr>
-                <w:noProof/>
-                <w:webHidden/>
+                <w:sz w:val="48"/>
+                <w:szCs w:val="48"/>
+              </w:rPr>
+              <w:instrText xml:space="preserve"> PAGEREF _Toc9018715 \h </w:instrText>
+            </w:r>
+            <w:r>
+              <w:rPr>
+                <w:noProof/>
+                <w:webHidden/>
+                <w:sz w:val="48"/>
+                <w:szCs w:val="48"/>
+              </w:rPr>
+            </w:r>
+            <w:r>
+              <w:rPr>
+                <w:noProof/>
+                <w:webHidden/>
+                <w:sz w:val="48"/>
+                <w:szCs w:val="48"/>
               </w:rPr>
               <w:fldChar w:fldCharType="separate"/>
             </w:r>
@@ -627,6 +691,8 @@
               <w:rPr>
                 <w:noProof/>
                 <w:webHidden/>
+                <w:sz w:val="48"/>
+                <w:szCs w:val="48"/>
               </w:rPr>
               <w:t>2</w:t>
             </w:r>
@@ -634,6 +700,8 @@
               <w:rPr>
                 <w:noProof/>
                 <w:webHidden/>
+                <w:sz w:val="48"/>
+                <w:szCs w:val="48"/>
               </w:rPr>
               <w:fldChar w:fldCharType="end"/>
             </w:r>
@@ -648,15 +716,19 @@
             <w:rPr>
               <w:rFonts w:eastAsiaTheme="minorEastAsia"/>
               <w:noProof/>
+              <w:sz w:val="48"/>
+              <w:szCs w:val="48"/>
               <w:lang w:val="es-ES" w:eastAsia="es-ES"/>
             </w:rPr>
           </w:pPr>
-          <w:hyperlink w:anchor="_Toc9015656" w:history="1">
+          <w:hyperlink w:anchor="_Toc9018716" w:history="1">
             <w:r>
               <w:rPr>
                 <w:rStyle w:val="Hipervnculo"/>
                 <w:rFonts w:ascii="Lato" w:hAnsi="Lato"/>
                 <w:noProof/>
+                <w:sz w:val="48"/>
+                <w:szCs w:val="48"/>
                 <w:lang w:eastAsia="es-AR"/>
               </w:rPr>
               <w:t>Captura</w:t>
@@ -665,6 +737,8 @@
               <w:rPr>
                 <w:noProof/>
                 <w:webHidden/>
+                <w:sz w:val="48"/>
+                <w:szCs w:val="48"/>
               </w:rPr>
               <w:tab/>
             </w:r>
@@ -672,6 +746,8 @@
               <w:rPr>
                 <w:noProof/>
                 <w:webHidden/>
+                <w:sz w:val="48"/>
+                <w:szCs w:val="48"/>
               </w:rPr>
               <w:fldChar w:fldCharType="begin"/>
             </w:r>
@@ -679,19 +755,25 @@
               <w:rPr>
                 <w:noProof/>
                 <w:webHidden/>
-              </w:rPr>
-              <w:instrText xml:space="preserve"> PAGEREF _Toc9015656 \h </w:instrText>
-            </w:r>
-            <w:r>
-              <w:rPr>
-                <w:noProof/>
-                <w:webHidden/>
-              </w:rPr>
-            </w:r>
-            <w:r>
-              <w:rPr>
-                <w:noProof/>
-                <w:webHidden/>
+                <w:sz w:val="48"/>
+                <w:szCs w:val="48"/>
+              </w:rPr>
+              <w:instrText xml:space="preserve"> PAGEREF _Toc9018716 \h </w:instrText>
+            </w:r>
+            <w:r>
+              <w:rPr>
+                <w:noProof/>
+                <w:webHidden/>
+                <w:sz w:val="48"/>
+                <w:szCs w:val="48"/>
+              </w:rPr>
+            </w:r>
+            <w:r>
+              <w:rPr>
+                <w:noProof/>
+                <w:webHidden/>
+                <w:sz w:val="48"/>
+                <w:szCs w:val="48"/>
               </w:rPr>
               <w:fldChar w:fldCharType="separate"/>
             </w:r>
@@ -699,6 +781,8 @@
               <w:rPr>
                 <w:noProof/>
                 <w:webHidden/>
+                <w:sz w:val="48"/>
+                <w:szCs w:val="48"/>
               </w:rPr>
               <w:t>2</w:t>
             </w:r>
@@ -706,6 +790,8 @@
               <w:rPr>
                 <w:noProof/>
                 <w:webHidden/>
+                <w:sz w:val="48"/>
+                <w:szCs w:val="48"/>
               </w:rPr>
               <w:fldChar w:fldCharType="end"/>
             </w:r>
@@ -720,15 +806,19 @@
             <w:rPr>
               <w:rFonts w:eastAsiaTheme="minorEastAsia"/>
               <w:noProof/>
+              <w:sz w:val="48"/>
+              <w:szCs w:val="48"/>
               <w:lang w:val="es-ES" w:eastAsia="es-ES"/>
             </w:rPr>
           </w:pPr>
-          <w:hyperlink w:anchor="_Toc9015657" w:history="1">
+          <w:hyperlink w:anchor="_Toc9018717" w:history="1">
             <w:r>
               <w:rPr>
                 <w:rStyle w:val="Hipervnculo"/>
                 <w:rFonts w:ascii="Lato" w:hAnsi="Lato"/>
                 <w:noProof/>
+                <w:sz w:val="48"/>
+                <w:szCs w:val="48"/>
               </w:rPr>
               <w:t>Suicidio</w:t>
             </w:r>
@@ -736,6 +826,8 @@
               <w:rPr>
                 <w:noProof/>
                 <w:webHidden/>
+                <w:sz w:val="48"/>
+                <w:szCs w:val="48"/>
               </w:rPr>
               <w:tab/>
             </w:r>
@@ -743,6 +835,8 @@
               <w:rPr>
                 <w:noProof/>
                 <w:webHidden/>
+                <w:sz w:val="48"/>
+                <w:szCs w:val="48"/>
               </w:rPr>
               <w:fldChar w:fldCharType="begin"/>
             </w:r>
@@ -750,19 +844,25 @@
               <w:rPr>
                 <w:noProof/>
                 <w:webHidden/>
-              </w:rPr>
-              <w:instrText xml:space="preserve"> PAGEREF _Toc9015657 \h </w:instrText>
-            </w:r>
-            <w:r>
-              <w:rPr>
-                <w:noProof/>
-                <w:webHidden/>
-              </w:rPr>
-            </w:r>
-            <w:r>
-              <w:rPr>
-                <w:noProof/>
-                <w:webHidden/>
+                <w:sz w:val="48"/>
+                <w:szCs w:val="48"/>
+              </w:rPr>
+              <w:instrText xml:space="preserve"> PAGEREF _Toc9018717 \h </w:instrText>
+            </w:r>
+            <w:r>
+              <w:rPr>
+                <w:noProof/>
+                <w:webHidden/>
+                <w:sz w:val="48"/>
+                <w:szCs w:val="48"/>
+              </w:rPr>
+            </w:r>
+            <w:r>
+              <w:rPr>
+                <w:noProof/>
+                <w:webHidden/>
+                <w:sz w:val="48"/>
+                <w:szCs w:val="48"/>
               </w:rPr>
               <w:fldChar w:fldCharType="separate"/>
             </w:r>
@@ -770,6 +870,8 @@
               <w:rPr>
                 <w:noProof/>
                 <w:webHidden/>
+                <w:sz w:val="48"/>
+                <w:szCs w:val="48"/>
               </w:rPr>
               <w:t>2</w:t>
             </w:r>
@@ -777,6 +879,8 @@
               <w:rPr>
                 <w:noProof/>
                 <w:webHidden/>
+                <w:sz w:val="48"/>
+                <w:szCs w:val="48"/>
               </w:rPr>
               <w:fldChar w:fldCharType="end"/>
             </w:r>
@@ -791,15 +895,19 @@
             <w:rPr>
               <w:rFonts w:eastAsiaTheme="minorEastAsia"/>
               <w:noProof/>
+              <w:sz w:val="48"/>
+              <w:szCs w:val="48"/>
               <w:lang w:val="es-ES" w:eastAsia="es-ES"/>
             </w:rPr>
           </w:pPr>
-          <w:hyperlink w:anchor="_Toc9015658" w:history="1">
+          <w:hyperlink w:anchor="_Toc9018718" w:history="1">
             <w:r>
               <w:rPr>
                 <w:rStyle w:val="Hipervnculo"/>
                 <w:rFonts w:ascii="Lato" w:hAnsi="Lato"/>
                 <w:noProof/>
+                <w:sz w:val="48"/>
+                <w:szCs w:val="48"/>
               </w:rPr>
               <w:t>Pasar el turno</w:t>
             </w:r>
@@ -807,6 +915,8 @@
               <w:rPr>
                 <w:noProof/>
                 <w:webHidden/>
+                <w:sz w:val="48"/>
+                <w:szCs w:val="48"/>
               </w:rPr>
               <w:tab/>
             </w:r>
@@ -814,6 +924,8 @@
               <w:rPr>
                 <w:noProof/>
                 <w:webHidden/>
+                <w:sz w:val="48"/>
+                <w:szCs w:val="48"/>
               </w:rPr>
               <w:fldChar w:fldCharType="begin"/>
             </w:r>
@@ -821,19 +933,25 @@
               <w:rPr>
                 <w:noProof/>
                 <w:webHidden/>
-              </w:rPr>
-              <w:instrText xml:space="preserve"> PAGEREF _Toc9015658 \h </w:instrText>
-            </w:r>
-            <w:r>
-              <w:rPr>
-                <w:noProof/>
-                <w:webHidden/>
-              </w:rPr>
-            </w:r>
-            <w:r>
-              <w:rPr>
-                <w:noProof/>
-                <w:webHidden/>
+                <w:sz w:val="48"/>
+                <w:szCs w:val="48"/>
+              </w:rPr>
+              <w:instrText xml:space="preserve"> PAGEREF _Toc9018718 \h </w:instrText>
+            </w:r>
+            <w:r>
+              <w:rPr>
+                <w:noProof/>
+                <w:webHidden/>
+                <w:sz w:val="48"/>
+                <w:szCs w:val="48"/>
+              </w:rPr>
+            </w:r>
+            <w:r>
+              <w:rPr>
+                <w:noProof/>
+                <w:webHidden/>
+                <w:sz w:val="48"/>
+                <w:szCs w:val="48"/>
               </w:rPr>
               <w:fldChar w:fldCharType="separate"/>
             </w:r>
@@ -841,6 +959,8 @@
               <w:rPr>
                 <w:noProof/>
                 <w:webHidden/>
+                <w:sz w:val="48"/>
+                <w:szCs w:val="48"/>
               </w:rPr>
               <w:t>2</w:t>
             </w:r>
@@ -848,6 +968,8 @@
               <w:rPr>
                 <w:noProof/>
                 <w:webHidden/>
+                <w:sz w:val="48"/>
+                <w:szCs w:val="48"/>
               </w:rPr>
               <w:fldChar w:fldCharType="end"/>
             </w:r>
@@ -862,15 +984,19 @@
             <w:rPr>
               <w:rFonts w:eastAsiaTheme="minorEastAsia"/>
               <w:noProof/>
+              <w:sz w:val="48"/>
+              <w:szCs w:val="48"/>
               <w:lang w:val="es-ES" w:eastAsia="es-ES"/>
             </w:rPr>
           </w:pPr>
-          <w:hyperlink w:anchor="_Toc9015659" w:history="1">
+          <w:hyperlink w:anchor="_Toc9018719" w:history="1">
             <w:r>
               <w:rPr>
                 <w:rStyle w:val="Hipervnculo"/>
                 <w:rFonts w:ascii="Lato" w:hAnsi="Lato"/>
                 <w:noProof/>
+                <w:sz w:val="48"/>
+                <w:szCs w:val="48"/>
               </w:rPr>
               <w:t>Final de la partida</w:t>
             </w:r>
@@ -878,6 +1004,8 @@
               <w:rPr>
                 <w:noProof/>
                 <w:webHidden/>
+                <w:sz w:val="48"/>
+                <w:szCs w:val="48"/>
               </w:rPr>
               <w:tab/>
             </w:r>
@@ -885,6 +1013,8 @@
               <w:rPr>
                 <w:noProof/>
                 <w:webHidden/>
+                <w:sz w:val="48"/>
+                <w:szCs w:val="48"/>
               </w:rPr>
               <w:fldChar w:fldCharType="begin"/>
             </w:r>
@@ -892,19 +1022,25 @@
               <w:rPr>
                 <w:noProof/>
                 <w:webHidden/>
-              </w:rPr>
-              <w:instrText xml:space="preserve"> PAGEREF _Toc9015659 \h </w:instrText>
-            </w:r>
-            <w:r>
-              <w:rPr>
-                <w:noProof/>
-                <w:webHidden/>
-              </w:rPr>
-            </w:r>
-            <w:r>
-              <w:rPr>
-                <w:noProof/>
-                <w:webHidden/>
+                <w:sz w:val="48"/>
+                <w:szCs w:val="48"/>
+              </w:rPr>
+              <w:instrText xml:space="preserve"> PAGEREF _Toc9018719 \h </w:instrText>
+            </w:r>
+            <w:r>
+              <w:rPr>
+                <w:noProof/>
+                <w:webHidden/>
+                <w:sz w:val="48"/>
+                <w:szCs w:val="48"/>
+              </w:rPr>
+            </w:r>
+            <w:r>
+              <w:rPr>
+                <w:noProof/>
+                <w:webHidden/>
+                <w:sz w:val="48"/>
+                <w:szCs w:val="48"/>
               </w:rPr>
               <w:fldChar w:fldCharType="separate"/>
             </w:r>
@@ -912,6 +1048,8 @@
               <w:rPr>
                 <w:noProof/>
                 <w:webHidden/>
+                <w:sz w:val="48"/>
+                <w:szCs w:val="48"/>
               </w:rPr>
               <w:t>2</w:t>
             </w:r>
@@ -919,6 +1057,8 @@
               <w:rPr>
                 <w:noProof/>
                 <w:webHidden/>
+                <w:sz w:val="48"/>
+                <w:szCs w:val="48"/>
               </w:rPr>
               <w:fldChar w:fldCharType="end"/>
             </w:r>
@@ -933,15 +1073,19 @@
             <w:rPr>
               <w:rFonts w:eastAsiaTheme="minorEastAsia"/>
               <w:noProof/>
+              <w:sz w:val="48"/>
+              <w:szCs w:val="48"/>
               <w:lang w:val="es-ES" w:eastAsia="es-ES"/>
             </w:rPr>
           </w:pPr>
-          <w:hyperlink w:anchor="_Toc9015660" w:history="1">
+          <w:hyperlink w:anchor="_Toc9018720" w:history="1">
             <w:r>
               <w:rPr>
                 <w:rStyle w:val="Hipervnculo"/>
                 <w:rFonts w:ascii="Lato" w:hAnsi="Lato"/>
                 <w:noProof/>
+                <w:sz w:val="48"/>
+                <w:szCs w:val="48"/>
               </w:rPr>
               <w:t>Descripción de la implementación</w:t>
             </w:r>
@@ -949,6 +1093,8 @@
               <w:rPr>
                 <w:noProof/>
                 <w:webHidden/>
+                <w:sz w:val="48"/>
+                <w:szCs w:val="48"/>
               </w:rPr>
               <w:tab/>
             </w:r>
@@ -956,6 +1102,8 @@
               <w:rPr>
                 <w:noProof/>
                 <w:webHidden/>
+                <w:sz w:val="48"/>
+                <w:szCs w:val="48"/>
               </w:rPr>
               <w:fldChar w:fldCharType="begin"/>
             </w:r>
@@ -963,19 +1111,25 @@
               <w:rPr>
                 <w:noProof/>
                 <w:webHidden/>
-              </w:rPr>
-              <w:instrText xml:space="preserve"> PAGEREF _Toc9015660 \h </w:instrText>
-            </w:r>
-            <w:r>
-              <w:rPr>
-                <w:noProof/>
-                <w:webHidden/>
-              </w:rPr>
-            </w:r>
-            <w:r>
-              <w:rPr>
-                <w:noProof/>
-                <w:webHidden/>
+                <w:sz w:val="48"/>
+                <w:szCs w:val="48"/>
+              </w:rPr>
+              <w:instrText xml:space="preserve"> PAGEREF _Toc9018720 \h </w:instrText>
+            </w:r>
+            <w:r>
+              <w:rPr>
+                <w:noProof/>
+                <w:webHidden/>
+                <w:sz w:val="48"/>
+                <w:szCs w:val="48"/>
+              </w:rPr>
+            </w:r>
+            <w:r>
+              <w:rPr>
+                <w:noProof/>
+                <w:webHidden/>
+                <w:sz w:val="48"/>
+                <w:szCs w:val="48"/>
               </w:rPr>
               <w:fldChar w:fldCharType="separate"/>
             </w:r>
@@ -983,6 +1137,8 @@
               <w:rPr>
                 <w:noProof/>
                 <w:webHidden/>
+                <w:sz w:val="48"/>
+                <w:szCs w:val="48"/>
               </w:rPr>
               <w:t>3</w:t>
             </w:r>
@@ -990,6 +1146,8 @@
               <w:rPr>
                 <w:noProof/>
                 <w:webHidden/>
+                <w:sz w:val="48"/>
+                <w:szCs w:val="48"/>
               </w:rPr>
               <w:fldChar w:fldCharType="end"/>
             </w:r>
@@ -1004,15 +1162,19 @@
             <w:rPr>
               <w:rFonts w:eastAsiaTheme="minorEastAsia"/>
               <w:noProof/>
+              <w:sz w:val="48"/>
+              <w:szCs w:val="48"/>
               <w:lang w:val="es-ES" w:eastAsia="es-ES"/>
             </w:rPr>
           </w:pPr>
-          <w:hyperlink w:anchor="_Toc9015661" w:history="1">
+          <w:hyperlink w:anchor="_Toc9018721" w:history="1">
             <w:r>
               <w:rPr>
                 <w:rStyle w:val="Hipervnculo"/>
                 <w:rFonts w:ascii="Lato" w:hAnsi="Lato"/>
                 <w:noProof/>
+                <w:sz w:val="48"/>
+                <w:szCs w:val="48"/>
                 <w:lang w:val="es-ES"/>
               </w:rPr>
               <w:t>Documentación para el cliente</w:t>
@@ -1021,6 +1183,8 @@
               <w:rPr>
                 <w:noProof/>
                 <w:webHidden/>
+                <w:sz w:val="48"/>
+                <w:szCs w:val="48"/>
               </w:rPr>
               <w:tab/>
             </w:r>
@@ -1028,6 +1192,8 @@
               <w:rPr>
                 <w:noProof/>
                 <w:webHidden/>
+                <w:sz w:val="48"/>
+                <w:szCs w:val="48"/>
               </w:rPr>
               <w:fldChar w:fldCharType="begin"/>
             </w:r>
@@ -1035,19 +1201,25 @@
               <w:rPr>
                 <w:noProof/>
                 <w:webHidden/>
-              </w:rPr>
-              <w:instrText xml:space="preserve"> PAGEREF _Toc9015661 \h </w:instrText>
-            </w:r>
-            <w:r>
-              <w:rPr>
-                <w:noProof/>
-                <w:webHidden/>
-              </w:rPr>
-            </w:r>
-            <w:r>
-              <w:rPr>
-                <w:noProof/>
-                <w:webHidden/>
+                <w:sz w:val="48"/>
+                <w:szCs w:val="48"/>
+              </w:rPr>
+              <w:instrText xml:space="preserve"> PAGEREF _Toc9018721 \h </w:instrText>
+            </w:r>
+            <w:r>
+              <w:rPr>
+                <w:noProof/>
+                <w:webHidden/>
+                <w:sz w:val="48"/>
+                <w:szCs w:val="48"/>
+              </w:rPr>
+            </w:r>
+            <w:r>
+              <w:rPr>
+                <w:noProof/>
+                <w:webHidden/>
+                <w:sz w:val="48"/>
+                <w:szCs w:val="48"/>
               </w:rPr>
               <w:fldChar w:fldCharType="separate"/>
             </w:r>
@@ -1055,6 +1227,8 @@
               <w:rPr>
                 <w:noProof/>
                 <w:webHidden/>
+                <w:sz w:val="48"/>
+                <w:szCs w:val="48"/>
               </w:rPr>
               <w:t>4</w:t>
             </w:r>
@@ -1062,6 +1236,8 @@
               <w:rPr>
                 <w:noProof/>
                 <w:webHidden/>
+                <w:sz w:val="48"/>
+                <w:szCs w:val="48"/>
               </w:rPr>
               <w:fldChar w:fldCharType="end"/>
             </w:r>
@@ -1076,15 +1252,19 @@
             <w:rPr>
               <w:rFonts w:eastAsiaTheme="minorEastAsia"/>
               <w:noProof/>
+              <w:sz w:val="48"/>
+              <w:szCs w:val="48"/>
               <w:lang w:val="es-ES" w:eastAsia="es-ES"/>
             </w:rPr>
           </w:pPr>
-          <w:hyperlink w:anchor="_Toc9015662" w:history="1">
+          <w:hyperlink w:anchor="_Toc9018722" w:history="1">
             <w:r>
               <w:rPr>
                 <w:rStyle w:val="Hipervnculo"/>
                 <w:rFonts w:ascii="Lato" w:hAnsi="Lato"/>
                 <w:noProof/>
+                <w:sz w:val="48"/>
+                <w:szCs w:val="48"/>
               </w:rPr>
               <w:t>Documentación para el desarrollador</w:t>
             </w:r>
@@ -1092,6 +1272,8 @@
               <w:rPr>
                 <w:noProof/>
                 <w:webHidden/>
+                <w:sz w:val="48"/>
+                <w:szCs w:val="48"/>
               </w:rPr>
               <w:tab/>
             </w:r>
@@ -1099,6 +1281,8 @@
               <w:rPr>
                 <w:noProof/>
                 <w:webHidden/>
+                <w:sz w:val="48"/>
+                <w:szCs w:val="48"/>
               </w:rPr>
               <w:fldChar w:fldCharType="begin"/>
             </w:r>
@@ -1106,19 +1290,25 @@
               <w:rPr>
                 <w:noProof/>
                 <w:webHidden/>
-              </w:rPr>
-              <w:instrText xml:space="preserve"> PAGEREF _Toc9015662 \h </w:instrText>
-            </w:r>
-            <w:r>
-              <w:rPr>
-                <w:noProof/>
-                <w:webHidden/>
-              </w:rPr>
-            </w:r>
-            <w:r>
-              <w:rPr>
-                <w:noProof/>
-                <w:webHidden/>
+                <w:sz w:val="48"/>
+                <w:szCs w:val="48"/>
+              </w:rPr>
+              <w:instrText xml:space="preserve"> PAGEREF _Toc9018722 \h </w:instrText>
+            </w:r>
+            <w:r>
+              <w:rPr>
+                <w:noProof/>
+                <w:webHidden/>
+                <w:sz w:val="48"/>
+                <w:szCs w:val="48"/>
+              </w:rPr>
+            </w:r>
+            <w:r>
+              <w:rPr>
+                <w:noProof/>
+                <w:webHidden/>
+                <w:sz w:val="48"/>
+                <w:szCs w:val="48"/>
               </w:rPr>
               <w:fldChar w:fldCharType="separate"/>
             </w:r>
@@ -1126,13 +1316,17 @@
               <w:rPr>
                 <w:noProof/>
                 <w:webHidden/>
-              </w:rPr>
-              <w:t>7</w:t>
-            </w:r>
-            <w:r>
-              <w:rPr>
-                <w:noProof/>
-                <w:webHidden/>
+                <w:sz w:val="48"/>
+                <w:szCs w:val="48"/>
+              </w:rPr>
+              <w:t>8</w:t>
+            </w:r>
+            <w:r>
+              <w:rPr>
+                <w:noProof/>
+                <w:webHidden/>
+                <w:sz w:val="48"/>
+                <w:szCs w:val="48"/>
               </w:rPr>
               <w:fldChar w:fldCharType="end"/>
             </w:r>
@@ -1147,15 +1341,19 @@
             <w:rPr>
               <w:rFonts w:eastAsiaTheme="minorEastAsia"/>
               <w:noProof/>
+              <w:sz w:val="48"/>
+              <w:szCs w:val="48"/>
               <w:lang w:val="es-ES" w:eastAsia="es-ES"/>
             </w:rPr>
           </w:pPr>
-          <w:hyperlink w:anchor="_Toc9015663" w:history="1">
+          <w:hyperlink w:anchor="_Toc9018723" w:history="1">
             <w:r>
               <w:rPr>
                 <w:rStyle w:val="Hipervnculo"/>
                 <w:rFonts w:ascii="Lato" w:hAnsi="Lato"/>
                 <w:noProof/>
+                <w:sz w:val="48"/>
+                <w:szCs w:val="48"/>
               </w:rPr>
               <w:t>Implementación en Prolog</w:t>
             </w:r>
@@ -1163,6 +1361,8 @@
               <w:rPr>
                 <w:noProof/>
                 <w:webHidden/>
+                <w:sz w:val="48"/>
+                <w:szCs w:val="48"/>
               </w:rPr>
               <w:tab/>
             </w:r>
@@ -1170,6 +1370,8 @@
               <w:rPr>
                 <w:noProof/>
                 <w:webHidden/>
+                <w:sz w:val="48"/>
+                <w:szCs w:val="48"/>
               </w:rPr>
               <w:fldChar w:fldCharType="begin"/>
             </w:r>
@@ -1177,19 +1379,25 @@
               <w:rPr>
                 <w:noProof/>
                 <w:webHidden/>
-              </w:rPr>
-              <w:instrText xml:space="preserve"> PAGEREF _Toc9015663 \h </w:instrText>
-            </w:r>
-            <w:r>
-              <w:rPr>
-                <w:noProof/>
-                <w:webHidden/>
-              </w:rPr>
-            </w:r>
-            <w:r>
-              <w:rPr>
-                <w:noProof/>
-                <w:webHidden/>
+                <w:sz w:val="48"/>
+                <w:szCs w:val="48"/>
+              </w:rPr>
+              <w:instrText xml:space="preserve"> PAGEREF _Toc9018723 \h </w:instrText>
+            </w:r>
+            <w:r>
+              <w:rPr>
+                <w:noProof/>
+                <w:webHidden/>
+                <w:sz w:val="48"/>
+                <w:szCs w:val="48"/>
+              </w:rPr>
+            </w:r>
+            <w:r>
+              <w:rPr>
+                <w:noProof/>
+                <w:webHidden/>
+                <w:sz w:val="48"/>
+                <w:szCs w:val="48"/>
               </w:rPr>
               <w:fldChar w:fldCharType="separate"/>
             </w:r>
@@ -1197,13 +1405,17 @@
               <w:rPr>
                 <w:noProof/>
                 <w:webHidden/>
-              </w:rPr>
-              <w:t>7</w:t>
-            </w:r>
-            <w:r>
-              <w:rPr>
-                <w:noProof/>
-                <w:webHidden/>
+                <w:sz w:val="48"/>
+                <w:szCs w:val="48"/>
+              </w:rPr>
+              <w:t>8</w:t>
+            </w:r>
+            <w:r>
+              <w:rPr>
+                <w:noProof/>
+                <w:webHidden/>
+                <w:sz w:val="48"/>
+                <w:szCs w:val="48"/>
               </w:rPr>
               <w:fldChar w:fldCharType="end"/>
             </w:r>
@@ -1218,15 +1430,19 @@
             <w:rPr>
               <w:rFonts w:eastAsiaTheme="minorEastAsia"/>
               <w:noProof/>
+              <w:sz w:val="48"/>
+              <w:szCs w:val="48"/>
               <w:lang w:val="es-ES" w:eastAsia="es-ES"/>
             </w:rPr>
           </w:pPr>
-          <w:hyperlink w:anchor="_Toc9015664" w:history="1">
+          <w:hyperlink w:anchor="_Toc9018724" w:history="1">
             <w:r>
               <w:rPr>
                 <w:rStyle w:val="Hipervnculo"/>
                 <w:rFonts w:ascii="Lato" w:hAnsi="Lato"/>
                 <w:noProof/>
+                <w:sz w:val="48"/>
+                <w:szCs w:val="48"/>
                 <w:lang w:val="es-ES"/>
               </w:rPr>
               <w:t>Observaciones generales</w:t>
@@ -1235,6 +1451,8 @@
               <w:rPr>
                 <w:noProof/>
                 <w:webHidden/>
+                <w:sz w:val="48"/>
+                <w:szCs w:val="48"/>
               </w:rPr>
               <w:tab/>
             </w:r>
@@ -1242,6 +1460,8 @@
               <w:rPr>
                 <w:noProof/>
                 <w:webHidden/>
+                <w:sz w:val="48"/>
+                <w:szCs w:val="48"/>
               </w:rPr>
               <w:fldChar w:fldCharType="begin"/>
             </w:r>
@@ -1249,19 +1469,25 @@
               <w:rPr>
                 <w:noProof/>
                 <w:webHidden/>
-              </w:rPr>
-              <w:instrText xml:space="preserve"> PAGEREF _Toc9015664 \h </w:instrText>
-            </w:r>
-            <w:r>
-              <w:rPr>
-                <w:noProof/>
-                <w:webHidden/>
-              </w:rPr>
-            </w:r>
-            <w:r>
-              <w:rPr>
-                <w:noProof/>
-                <w:webHidden/>
+                <w:sz w:val="48"/>
+                <w:szCs w:val="48"/>
+              </w:rPr>
+              <w:instrText xml:space="preserve"> PAGEREF _Toc9018724 \h </w:instrText>
+            </w:r>
+            <w:r>
+              <w:rPr>
+                <w:noProof/>
+                <w:webHidden/>
+                <w:sz w:val="48"/>
+                <w:szCs w:val="48"/>
+              </w:rPr>
+            </w:r>
+            <w:r>
+              <w:rPr>
+                <w:noProof/>
+                <w:webHidden/>
+                <w:sz w:val="48"/>
+                <w:szCs w:val="48"/>
               </w:rPr>
               <w:fldChar w:fldCharType="separate"/>
             </w:r>
@@ -1269,13 +1495,17 @@
               <w:rPr>
                 <w:noProof/>
                 <w:webHidden/>
-              </w:rPr>
-              <w:t>8</w:t>
-            </w:r>
-            <w:r>
-              <w:rPr>
-                <w:noProof/>
-                <w:webHidden/>
+                <w:sz w:val="48"/>
+                <w:szCs w:val="48"/>
+              </w:rPr>
+              <w:t>9</w:t>
+            </w:r>
+            <w:r>
+              <w:rPr>
+                <w:noProof/>
+                <w:webHidden/>
+                <w:sz w:val="48"/>
+                <w:szCs w:val="48"/>
               </w:rPr>
               <w:fldChar w:fldCharType="end"/>
             </w:r>
@@ -1286,6 +1516,8 @@
             <w:rPr>
               <w:b/>
               <w:bCs/>
+              <w:sz w:val="48"/>
+              <w:szCs w:val="48"/>
             </w:rPr>
             <w:fldChar w:fldCharType="end"/>
           </w:r>
@@ -1318,7 +1550,7 @@
           <w:rFonts w:ascii="Lato" w:hAnsi="Lato"/>
         </w:rPr>
       </w:pPr>
-      <w:bookmarkStart w:id="0" w:name="_Toc9015653"/>
+      <w:bookmarkStart w:id="1" w:name="_Toc9018713"/>
       <w:r>
         <w:rPr>
           <w:rFonts w:ascii="Lato" w:hAnsi="Lato"/>
@@ -1326,7 +1558,7 @@
         <w:lastRenderedPageBreak/>
         <w:t>Descripción general del software</w:t>
       </w:r>
-      <w:bookmarkEnd w:id="0"/>
+      <w:bookmarkEnd w:id="1"/>
     </w:p>
     <w:p>
       <w:pPr>
@@ -1337,7 +1569,7 @@
           <w:szCs w:val="32"/>
         </w:rPr>
       </w:pPr>
-      <w:bookmarkStart w:id="1" w:name="_Toc9015654"/>
+      <w:bookmarkStart w:id="2" w:name="_Toc9018714"/>
       <w:r>
         <w:rPr>
           <w:rFonts w:ascii="Lato" w:eastAsia="Times New Roman" w:hAnsi="Lato"/>
@@ -1346,7 +1578,7 @@
         </w:rPr>
         <w:t>Introducción</w:t>
       </w:r>
-      <w:bookmarkEnd w:id="1"/>
+      <w:bookmarkEnd w:id="2"/>
     </w:p>
     <w:p>
       <w:pPr>
@@ -1370,13 +1602,7 @@
           <w:color w:val="222222"/>
           <w:shd w:val="clear" w:color="auto" w:fill="FFFFFF"/>
         </w:rPr>
-        <w:t xml:space="preserve">El GO es un juego de tablero de estrategia para dos personas </w:t>
-      </w:r>
-      <w:r>
-        <w:rPr>
-          <w:rFonts w:cstheme="minorHAnsi"/>
-        </w:rPr>
-        <w:t>que consiste de un tablero de 19 líneas horizontales (filas) por 19 líneas verticales (columnas) y piezas llamadas piedras (fichas) de color blanco y negro</w:t>
+        <w:t xml:space="preserve">El GO es un juego de </w:t>
       </w:r>
       <w:r>
         <w:rPr>
@@ -1384,7 +1610,7 @@
           <w:color w:val="222222"/>
           <w:shd w:val="clear" w:color="auto" w:fill="FFFFFF"/>
         </w:rPr>
-        <w:t>. Se originó en China hace más de 2500 años. El objetivo del juego es controlar una cantidad de territorio mayor a la del oponente. Para controlar un área, debe rodearse con las piedras.​ Gana el jugador que controla la mayor cantidad de territorio al finalizar la partida. El juego consiste en colocar las piedras en las intersecciones del tablero. Las negras inician la partida y una vez colocada una piedra, no se puede volver a mover. Se puede capturar una piedra o un conjunto de piedras y eliminarlas del tablero si están completamente rode</w:t>
+        <w:t>mesa</w:t>
       </w:r>
       <w:r>
         <w:rPr>
@@ -1392,6 +1618,28 @@
           <w:color w:val="222222"/>
           <w:shd w:val="clear" w:color="auto" w:fill="FFFFFF"/>
         </w:rPr>
+        <w:t xml:space="preserve"> de estrategia para dos personas </w:t>
+      </w:r>
+      <w:r>
+        <w:rPr>
+          <w:rFonts w:cstheme="minorHAnsi"/>
+        </w:rPr>
+        <w:t>que consiste de un tablero de 19 líneas horizontales (filas) por 19 líneas verticales (columnas) y piezas llamadas piedras (fichas) de color blanco y negro</w:t>
+      </w:r>
+      <w:r>
+        <w:rPr>
+          <w:rFonts w:cstheme="minorHAnsi"/>
+          <w:color w:val="222222"/>
+          <w:shd w:val="clear" w:color="auto" w:fill="FFFFFF"/>
+        </w:rPr>
+        <w:t>. Se originó en China hace más de 2500 años. El objetivo del juego es controlar una cantidad de territorio mayor a la del oponente. Para controlar un área, debe rodearse con las piedras.​ Gana el jugador que controla la mayor cantidad de territorio al finalizar la partida. El juego consiste en colocar las piedras en las intersecciones del tablero. Las negras inician la partida y una vez colocada una piedra, no se puede volver a mover. Se puede capturar una piedra o un conjunto de piedras y eliminarlas del tablero si están completamente rode</w:t>
+      </w:r>
+      <w:r>
+        <w:rPr>
+          <w:rFonts w:cstheme="minorHAnsi"/>
+          <w:color w:val="222222"/>
+          <w:shd w:val="clear" w:color="auto" w:fill="FFFFFF"/>
+        </w:rPr>
         <w:t>adas por piedras de otro color.</w:t>
       </w:r>
     </w:p>
@@ -1403,14 +1651,14 @@
           <w:rFonts w:ascii="Lato" w:hAnsi="Lato"/>
         </w:rPr>
       </w:pPr>
-      <w:bookmarkStart w:id="2" w:name="_Toc9015655"/>
+      <w:bookmarkStart w:id="3" w:name="_Toc9018715"/>
       <w:r>
         <w:rPr>
           <w:rFonts w:ascii="Lato" w:hAnsi="Lato"/>
         </w:rPr>
         <w:t>Inicio de la partida</w:t>
       </w:r>
-      <w:bookmarkEnd w:id="2"/>
+      <w:bookmarkEnd w:id="3"/>
       <w:r>
         <w:rPr>
           <w:rFonts w:ascii="Lato" w:hAnsi="Lato"/>
@@ -1461,7 +1709,7 @@
           <w:rFonts w:ascii="Lato" w:hAnsi="Lato"/>
         </w:rPr>
       </w:pPr>
-      <w:bookmarkStart w:id="3" w:name="_Toc9015656"/>
+      <w:bookmarkStart w:id="4" w:name="_Toc9018716"/>
       <w:r>
         <w:rPr>
           <w:rStyle w:val="Ttulo2Car"/>
@@ -1469,7 +1717,7 @@
         </w:rPr>
         <w:t>Captura</w:t>
       </w:r>
-      <w:bookmarkEnd w:id="3"/>
+      <w:bookmarkEnd w:id="4"/>
     </w:p>
     <w:p>
       <w:pPr>
@@ -1499,7 +1747,7 @@
           <w:rFonts w:ascii="Lato" w:hAnsi="Lato"/>
         </w:rPr>
       </w:pPr>
-      <w:bookmarkStart w:id="4" w:name="_Toc9015657"/>
+      <w:bookmarkStart w:id="5" w:name="_Toc9018717"/>
       <w:r>
         <w:rPr>
           <w:rStyle w:val="mw-headline"/>
@@ -1507,7 +1755,7 @@
         </w:rPr>
         <w:t>Suicidio</w:t>
       </w:r>
-      <w:bookmarkEnd w:id="4"/>
+      <w:bookmarkEnd w:id="5"/>
       <w:r>
         <w:rPr>
           <w:rStyle w:val="mw-headline"/>
@@ -1552,14 +1800,14 @@
           <w:rFonts w:ascii="Lato" w:hAnsi="Lato"/>
         </w:rPr>
       </w:pPr>
-      <w:bookmarkStart w:id="5" w:name="_Toc9015658"/>
+      <w:bookmarkStart w:id="6" w:name="_Toc9018718"/>
       <w:r>
         <w:rPr>
           <w:rFonts w:ascii="Lato" w:hAnsi="Lato"/>
         </w:rPr>
         <w:t>Pasar el turno</w:t>
       </w:r>
-      <w:bookmarkEnd w:id="5"/>
+      <w:bookmarkEnd w:id="6"/>
       <w:r>
         <w:rPr>
           <w:rFonts w:ascii="Lato" w:hAnsi="Lato"/>
@@ -1592,7 +1840,7 @@
           <w:rFonts w:ascii="Lato" w:hAnsi="Lato"/>
         </w:rPr>
       </w:pPr>
-      <w:bookmarkStart w:id="6" w:name="_Toc9015659"/>
+      <w:bookmarkStart w:id="7" w:name="_Toc9018719"/>
       <w:r>
         <w:rPr>
           <w:rStyle w:val="mw-headline"/>
@@ -1600,7 +1848,7 @@
         </w:rPr>
         <w:t>Final de la partida</w:t>
       </w:r>
-      <w:bookmarkEnd w:id="6"/>
+      <w:bookmarkEnd w:id="7"/>
       <w:r>
         <w:rPr>
           <w:rStyle w:val="mw-headline"/>
@@ -1692,7 +1940,7 @@
           <w:rFonts w:ascii="Lato" w:hAnsi="Lato"/>
         </w:rPr>
       </w:pPr>
-      <w:bookmarkStart w:id="7" w:name="_Toc9015660"/>
+      <w:bookmarkStart w:id="8" w:name="_Toc9018720"/>
       <w:r>
         <w:rPr>
           <w:rFonts w:ascii="Lato" w:hAnsi="Lato"/>
@@ -1700,7 +1948,7 @@
         <w:lastRenderedPageBreak/>
         <w:t>Descripción de la implementación</w:t>
       </w:r>
-      <w:bookmarkEnd w:id="7"/>
+      <w:bookmarkEnd w:id="8"/>
     </w:p>
     <w:p>
       <w:pPr>
@@ -1858,7 +2106,7 @@
           <w:lang w:val="es-ES"/>
         </w:rPr>
       </w:pPr>
-      <w:bookmarkStart w:id="8" w:name="_Toc9015661"/>
+      <w:bookmarkStart w:id="9" w:name="_Toc9018721"/>
       <w:r>
         <w:rPr>
           <w:rFonts w:ascii="Lato" w:hAnsi="Lato"/>
@@ -1867,7 +2115,7 @@
         <w:lastRenderedPageBreak/>
         <w:t>Documentación para el cliente</w:t>
       </w:r>
-      <w:bookmarkEnd w:id="8"/>
+      <w:bookmarkEnd w:id="9"/>
     </w:p>
     <w:p>
       <w:pPr>
@@ -2768,9 +3016,7 @@
           <w:rFonts w:ascii="Lato" w:hAnsi="Lato"/>
         </w:rPr>
       </w:pPr>
-      <w:bookmarkStart w:id="9" w:name="_Toc9015662"/>
-      <w:bookmarkStart w:id="10" w:name="_GoBack"/>
-      <w:bookmarkEnd w:id="10"/>
+      <w:bookmarkStart w:id="10" w:name="_Toc9018722"/>
       <w:r>
         <w:rPr>
           <w:rFonts w:ascii="Lato" w:hAnsi="Lato"/>
@@ -2778,7 +3024,7 @@
         <w:lastRenderedPageBreak/>
         <w:t>Documentación para el desarrollador</w:t>
       </w:r>
-      <w:bookmarkEnd w:id="9"/>
+      <w:bookmarkEnd w:id="10"/>
     </w:p>
     <w:p>
       <w:pPr>
@@ -2799,7 +3045,7 @@
       <w:pPr>
         <w:pStyle w:val="Ttulo2"/>
       </w:pPr>
-      <w:bookmarkStart w:id="11" w:name="_Toc9015663"/>
+      <w:bookmarkStart w:id="11" w:name="_Toc9018723"/>
       <w:r>
         <w:rPr>
           <w:rFonts w:ascii="Lato" w:hAnsi="Lato"/>
@@ -3906,13 +4152,162 @@
     </w:p>
     <w:p>
       <w:pPr>
+        <w:pStyle w:val="Sinespaciado"/>
+        <w:spacing w:line="360" w:lineRule="auto"/>
+        <w:ind w:left="360"/>
+        <w:rPr>
+          <w:b/>
+          <w:lang w:val="en-US"/>
+        </w:rPr>
+      </w:pPr>
+    </w:p>
+    <w:p>
+      <w:pPr>
         <w:pStyle w:val="Ttulo2"/>
         <w:rPr>
           <w:rFonts w:ascii="Lato" w:hAnsi="Lato"/>
           <w:lang w:val="es-ES"/>
         </w:rPr>
       </w:pPr>
-      <w:bookmarkStart w:id="12" w:name="_Toc9015664"/>
+      <w:r>
+        <w:rPr>
+          <w:rFonts w:ascii="Lato" w:hAnsi="Lato"/>
+          <w:lang w:val="es-ES"/>
+        </w:rPr>
+        <w:t>Implementación en JavaScript</w:t>
+      </w:r>
+    </w:p>
+    <w:p>
+      <w:pPr>
+        <w:pStyle w:val="Sinespaciado"/>
+        <w:rPr>
+          <w:lang w:val="es-ES"/>
+        </w:rPr>
+      </w:pPr>
+      <w:r>
+        <w:rPr>
+          <w:lang w:val="es-ES"/>
+        </w:rPr>
+        <w:tab/>
+        <w:t xml:space="preserve">En el tablero del videojuego cada celda tiene mapeado un oyente que ejecuta el predicado </w:t>
+      </w:r>
+      <w:proofErr w:type="spellStart"/>
+      <w:r>
+        <w:rPr>
+          <w:lang w:val="es-ES"/>
+        </w:rPr>
+        <w:t>goMove</w:t>
+      </w:r>
+      <w:proofErr w:type="spellEnd"/>
+      <w:r>
+        <w:rPr>
+          <w:lang w:val="es-ES"/>
+        </w:rPr>
+        <w:t xml:space="preserve"> de </w:t>
+      </w:r>
+      <w:proofErr w:type="spellStart"/>
+      <w:r>
+        <w:rPr>
+          <w:lang w:val="es-ES"/>
+        </w:rPr>
+        <w:t>Prolog</w:t>
+      </w:r>
+      <w:proofErr w:type="spellEnd"/>
+      <w:r>
+        <w:rPr>
+          <w:lang w:val="es-ES"/>
+        </w:rPr>
+        <w:t xml:space="preserve">, en consecuencia de este predicado cae en el </w:t>
+      </w:r>
+      <w:proofErr w:type="spellStart"/>
+      <w:r>
+        <w:rPr>
+          <w:lang w:val="es-ES"/>
+        </w:rPr>
+        <w:t>handleSuccess</w:t>
+      </w:r>
+      <w:proofErr w:type="spellEnd"/>
+      <w:r>
+        <w:rPr>
+          <w:lang w:val="es-ES"/>
+        </w:rPr>
+        <w:t xml:space="preserve"> de JavaScript y actúa acorde a esta llamada, tales respuestas pueden ser: colocación de fichas, eliminación de encerradas, invalidación de jugadas.</w:t>
+      </w:r>
+    </w:p>
+    <w:p>
+      <w:pPr>
+        <w:pStyle w:val="Sinespaciado"/>
+        <w:rPr>
+          <w:lang w:val="es-ES"/>
+        </w:rPr>
+      </w:pPr>
+      <w:r>
+        <w:rPr>
+          <w:lang w:val="es-ES"/>
+        </w:rPr>
+        <w:tab/>
+        <w:t>El botón “Pasar”, luego de presionado dos veces seguidas, llama al predicado “</w:t>
+      </w:r>
+      <w:proofErr w:type="spellStart"/>
+      <w:r>
+        <w:rPr>
+          <w:lang w:val="es-ES"/>
+        </w:rPr>
+        <w:t>contarFichas</w:t>
+      </w:r>
+      <w:proofErr w:type="spellEnd"/>
+      <w:r>
+        <w:rPr>
+          <w:lang w:val="es-ES"/>
+        </w:rPr>
+        <w:t xml:space="preserve">”, en su retorno dentro del </w:t>
+      </w:r>
+      <w:proofErr w:type="spellStart"/>
+      <w:r>
+        <w:rPr>
+          <w:lang w:val="es-ES"/>
+        </w:rPr>
+        <w:t>handleSuccess</w:t>
+      </w:r>
+      <w:proofErr w:type="spellEnd"/>
+      <w:r>
+        <w:rPr>
+          <w:lang w:val="es-ES"/>
+        </w:rPr>
+        <w:t xml:space="preserve"> se muestra los resultados de la partida y acto seguido se genera una nueva partida. Este predicado puede ser llamado por el botón “Como vamos</w:t>
+      </w:r>
+      <w:proofErr w:type="gramStart"/>
+      <w:r>
+        <w:rPr>
+          <w:lang w:val="es-ES"/>
+        </w:rPr>
+        <w:t>?</w:t>
+      </w:r>
+      <w:proofErr w:type="gramEnd"/>
+      <w:r>
+        <w:rPr>
+          <w:lang w:val="es-ES"/>
+        </w:rPr>
+        <w:t>” para visualizar el avance de la partida.</w:t>
+      </w:r>
+    </w:p>
+    <w:p>
+      <w:pPr>
+        <w:jc w:val="both"/>
+        <w:rPr>
+          <w:lang w:val="es-ES"/>
+        </w:rPr>
+      </w:pPr>
+    </w:p>
+    <w:p>
+      <w:pPr>
+        <w:pStyle w:val="Ttulo2"/>
+        <w:rPr>
+          <w:rFonts w:ascii="Lato" w:hAnsi="Lato"/>
+          <w:lang w:val="es-ES"/>
+        </w:rPr>
+      </w:pPr>
+      <w:bookmarkStart w:id="12" w:name="_Toc9018724"/>
       <w:r>
         <w:rPr>
           <w:rFonts w:ascii="Lato" w:hAnsi="Lato"/>
@@ -4036,6 +4431,24 @@
           <w:lang w:val="es-ES"/>
         </w:rPr>
         <w:t xml:space="preserve"> y actuar acorde a dicha llamada.</w:t>
+      </w:r>
+    </w:p>
+    <w:p>
+      <w:pPr>
+        <w:pStyle w:val="Sinespaciado"/>
+        <w:numPr>
+          <w:ilvl w:val="0"/>
+          <w:numId w:val="4"/>
+        </w:numPr>
+        <w:rPr>
+          <w:lang w:val="es-ES"/>
+        </w:rPr>
+      </w:pPr>
+      <w:r>
+        <w:rPr>
+          <w:lang w:val="es-ES"/>
+        </w:rPr>
+        <w:t>En caso de empate, se tomó la decisión de que el jugador con fichas blancas será el ganador de la partida.</w:t>
       </w:r>
     </w:p>
     <w:sectPr>
@@ -5835,7 +6248,7 @@
 </file>
 
 <file path=customXml/itemProps1.xml><?xml version="1.0" encoding="utf-8"?>
-<ds:datastoreItem xmlns:ds="http://schemas.openxmlformats.org/officeDocument/2006/customXml" ds:itemID="{74CA1CBA-7AE1-4447-A686-5DCD610C9479}">
+<ds:datastoreItem xmlns:ds="http://schemas.openxmlformats.org/officeDocument/2006/customXml" ds:itemID="{E356C6FD-8614-4D5A-AFB4-3B93F3C20DA4}">
   <ds:schemaRefs>
     <ds:schemaRef ds:uri="http://schemas.openxmlformats.org/officeDocument/2006/bibliography"/>
   </ds:schemaRefs>

</xml_diff>